<commit_message>
dodanie słownika operatorów maszyn
</commit_message>
<xml_diff>
--- a/Docs/RemaGUM- wstępne założenia.docx
+++ b/Docs/RemaGUM- wstępne założenia.docx
@@ -70,6 +70,11 @@
     <w:p>
       <w:r>
         <w:t>Program ma obsługiwać bazę danych poprzez jej aktualizację, dodawanie nowego sprzętu i usuwania zużytego oraz monitorowania stanu technicznego i planu napraw.</w:t>
+      </w:r>
+    </w:p>
+    <w:p>
+      <w:r>
+        <w:br w:type="page"/>
       </w:r>
     </w:p>
     <w:p/>
@@ -436,6 +441,12 @@
         </w:pBdr>
         <w:ind w:left="360"/>
       </w:pPr>
+      <w:r>
+        <w:t>Nazwy komponentów</w:t>
+      </w:r>
+      <w:r>
+        <w:t xml:space="preserve"> </w:t>
+      </w:r>
       <w:r>
         <w:t>Nazwy kolumn i ich typy w tabeli Maszyny</w:t>
       </w:r>
@@ -1230,7 +1241,6 @@
                 <w:lang w:eastAsia="pl-PL"/>
               </w:rPr>
             </w:pPr>
-            <w:bookmarkStart w:id="0" w:name="_GoBack"/>
             <w:proofErr w:type="spellStart"/>
             <w:r>
               <w:rPr>
@@ -1241,7 +1251,6 @@
               </w:rPr>
               <w:t>Osoba_zarzadzajaca</w:t>
             </w:r>
-            <w:bookmarkEnd w:id="0"/>
             <w:proofErr w:type="spellEnd"/>
           </w:p>
         </w:tc>
@@ -1308,7 +1317,6 @@
                 <w:color w:val="000000"/>
                 <w:lang w:eastAsia="pl-PL"/>
               </w:rPr>
-              <w:lastRenderedPageBreak/>
               <w:t>Nr_pom</w:t>
             </w:r>
             <w:proofErr w:type="spellEnd"/>
@@ -1826,6 +1834,7 @@
                 <w:color w:val="000000"/>
                 <w:lang w:eastAsia="pl-PL"/>
               </w:rPr>
+              <w:lastRenderedPageBreak/>
               <w:t>Stan_techniczny</w:t>
             </w:r>
             <w:proofErr w:type="spellEnd"/>
@@ -2027,30 +2036,6 @@
         </w:tc>
       </w:tr>
     </w:tbl>
-    <w:p>
-      <w:pPr>
-        <w:pBdr>
-          <w:bottom w:val="single" w:sz="6" w:space="1" w:color="auto"/>
-        </w:pBdr>
-        <w:ind w:left="360"/>
-      </w:pPr>
-    </w:p>
-    <w:p>
-      <w:pPr>
-        <w:pBdr>
-          <w:bottom w:val="single" w:sz="6" w:space="1" w:color="auto"/>
-        </w:pBdr>
-        <w:ind w:left="360"/>
-      </w:pPr>
-    </w:p>
-    <w:p>
-      <w:pPr>
-        <w:pBdr>
-          <w:bottom w:val="single" w:sz="6" w:space="1" w:color="auto"/>
-        </w:pBdr>
-        <w:ind w:left="360"/>
-      </w:pPr>
-    </w:p>
     <w:p>
       <w:pPr>
         <w:pBdr>
@@ -2659,14 +2644,6 @@
                 <w:lang w:eastAsia="pl-PL"/>
               </w:rPr>
             </w:pPr>
-            <w:r>
-              <w:rPr>
-                <w:rFonts w:ascii="Calibri" w:eastAsia="Times New Roman" w:hAnsi="Calibri" w:cs="Times New Roman"/>
-                <w:color w:val="000000"/>
-                <w:lang w:eastAsia="pl-PL"/>
-              </w:rPr>
-              <w:t>Zdjecie2</w:t>
-            </w:r>
           </w:p>
         </w:tc>
         <w:tc>
@@ -2702,15 +2679,6 @@
                 <w:lang w:eastAsia="pl-PL"/>
               </w:rPr>
             </w:pPr>
-            <w:r>
-              <w:rPr>
-                <w:rFonts w:ascii="Calibri" w:eastAsia="Times New Roman" w:hAnsi="Calibri" w:cs="Times New Roman"/>
-                <w:color w:val="000000"/>
-                <w:sz w:val="20"/>
-                <w:lang w:eastAsia="pl-PL"/>
-              </w:rPr>
-              <w:t>Rozszerz_zdj2</w:t>
-            </w:r>
           </w:p>
         </w:tc>
         <w:tc>
@@ -3356,24 +3324,17 @@
           <w:tcPr>
             <w:tcW w:w="3964" w:type="dxa"/>
             <w:noWrap/>
-            <w:hideMark/>
-          </w:tcPr>
-          <w:p>
-            <w:pPr>
-              <w:rPr>
-                <w:rFonts w:ascii="Calibri" w:eastAsia="Times New Roman" w:hAnsi="Calibri" w:cs="Times New Roman"/>
-                <w:color w:val="000000"/>
-                <w:lang w:eastAsia="pl-PL"/>
-              </w:rPr>
-            </w:pPr>
-            <w:r>
-              <w:rPr>
-                <w:rFonts w:ascii="Calibri" w:eastAsia="Times New Roman" w:hAnsi="Calibri" w:cs="Times New Roman"/>
-                <w:color w:val="000000"/>
-                <w:lang w:eastAsia="pl-PL"/>
-              </w:rPr>
-              <w:t>Punktacja</w:t>
-            </w:r>
+          </w:tcPr>
+          <w:p>
+            <w:pPr>
+              <w:rPr>
+                <w:rFonts w:ascii="Calibri" w:eastAsia="Times New Roman" w:hAnsi="Calibri" w:cs="Times New Roman"/>
+                <w:color w:val="000000"/>
+                <w:lang w:eastAsia="pl-PL"/>
+              </w:rPr>
+            </w:pPr>
+            <w:bookmarkStart w:id="0" w:name="_GoBack"/>
+            <w:bookmarkEnd w:id="0"/>
           </w:p>
         </w:tc>
         <w:tc>
@@ -3388,16 +3349,6 @@
                 <w:lang w:eastAsia="pl-PL"/>
               </w:rPr>
             </w:pPr>
-            <w:proofErr w:type="spellStart"/>
-            <w:r>
-              <w:rPr>
-                <w:rFonts w:ascii="Calibri" w:eastAsia="Times New Roman" w:hAnsi="Calibri" w:cs="Times New Roman"/>
-                <w:color w:val="000000"/>
-                <w:lang w:eastAsia="pl-PL"/>
-              </w:rPr>
-              <w:t>textBoxPunktacja</w:t>
-            </w:r>
-            <w:proofErr w:type="spellEnd"/>
           </w:p>
         </w:tc>
       </w:tr>
@@ -3842,6 +3793,7 @@
         </w:numPr>
       </w:pPr>
       <w:r>
+        <w:lastRenderedPageBreak/>
         <w:t>Identyfikator</w:t>
       </w:r>
     </w:p>
@@ -4347,7 +4299,6 @@
       </w:pPr>
       <w:proofErr w:type="spellStart"/>
       <w:r>
-        <w:lastRenderedPageBreak/>
         <w:t>ID_masz</w:t>
       </w:r>
       <w:proofErr w:type="spellEnd"/>

</xml_diff>

<commit_message>
mini poprawki formatowania, uzupełnienie bazy danych o szczegóły operatorów i osób zarządzających
</commit_message>
<xml_diff>
--- a/Docs/RemaGUM- wstępne założenia.docx
+++ b/Docs/RemaGUM- wstępne założenia.docx
@@ -129,16 +129,19 @@
         <w:t>, dodawanie nowego sprzętu i usuwania zużytego oraz monitorowania stanu technicznego i planu napraw</w:t>
       </w:r>
       <w:r>
-        <w:t xml:space="preserve"> poszczególnych maszyn</w:t>
+        <w:t xml:space="preserve"> </w:t>
+      </w:r>
+      <w:r>
+        <w:t xml:space="preserve">i czasu wyłączenia z eksploatacji </w:t>
+      </w:r>
+      <w:r>
+        <w:t>poszczególnych maszyn</w:t>
       </w:r>
       <w:r>
         <w:t>.</w:t>
       </w:r>
     </w:p>
     <w:p>
-      <w:pPr>
-        <w:jc w:val="both"/>
-      </w:pPr>
       <w:r>
         <w:rPr>
           <w:b/>
@@ -155,7 +158,10 @@
         <w:t xml:space="preserve"> </w:t>
       </w:r>
       <w:r>
-        <w:t xml:space="preserve">poprzez bieżącą aktualizację, </w:t>
+        <w:t xml:space="preserve">poprzez </w:t>
+      </w:r>
+      <w:r>
+        <w:t xml:space="preserve"> aktualizację, </w:t>
       </w:r>
       <w:r>
         <w:t xml:space="preserve">bieżącego śledzenia dostępnych ilości poszczególnych produktów, ich bieżącego zużycia, ilości odpadów itp., jak również informować o konieczności </w:t>
@@ -186,22 +192,10 @@
         <w:t>,</w:t>
       </w:r>
       <w:r>
-        <w:t xml:space="preserve"> gwoździe</w:t>
-      </w:r>
-      <w:r>
-        <w:t>,</w:t>
-      </w:r>
-      <w:r>
-        <w:t xml:space="preserve"> nakrętki</w:t>
-      </w:r>
-      <w:r>
-        <w:t>,</w:t>
-      </w:r>
-      <w:r>
-        <w:t xml:space="preserve"> podkładki</w:t>
-      </w:r>
-      <w:r>
-        <w:t xml:space="preserve">, itp. </w:t>
+        <w:t xml:space="preserve"> frezy, gwintowniki itd. </w:t>
+      </w:r>
+      <w:r>
+        <w:t>, z możliwością odpisywania jako zużyte, i w przypadku braku niezbędnej części – generowania informacji o konieczności zakupu.</w:t>
       </w:r>
     </w:p>
     <w:p>
@@ -216,7 +210,6 @@
     </w:p>
     <w:p>
       <w:r>
-        <w:lastRenderedPageBreak/>
         <w:t xml:space="preserve">Baza </w:t>
       </w:r>
       <w:proofErr w:type="spellStart"/>
@@ -428,6 +421,8 @@
       <w:r>
         <w:t>(badania BHP)</w:t>
       </w:r>
+      <w:bookmarkStart w:id="1" w:name="_GoBack"/>
+      <w:bookmarkEnd w:id="1"/>
     </w:p>
     <w:p>
       <w:pPr>
@@ -817,13 +812,7 @@
     </w:p>
     <w:p>
       <w:r>
-        <w:t>Program</w:t>
-      </w:r>
-      <w:r>
-        <w:t xml:space="preserve"> powinien umożliwiać</w:t>
-      </w:r>
-      <w:r>
-        <w:t>:</w:t>
+        <w:t>Program powinien umożliwiać:</w:t>
       </w:r>
     </w:p>
     <w:p>
@@ -842,10 +831,7 @@
         <w:t xml:space="preserve"> </w:t>
       </w:r>
       <w:r>
-        <w:t>spisu maszyn</w:t>
-      </w:r>
-      <w:r>
-        <w:t>,</w:t>
+        <w:t>spisu maszyn,</w:t>
       </w:r>
     </w:p>
     <w:p>
@@ -1120,7 +1106,6 @@
     </w:p>
     <w:p>
       <w:r>
-        <w:lastRenderedPageBreak/>
         <w:t>Program powinien pokazywać zależności pomiędzy maszynami a ich osobami zarządzającymi i operatorami.</w:t>
       </w:r>
     </w:p>
@@ -1165,19 +1150,7 @@
         <w:t>Kategoria</w:t>
       </w:r>
       <w:r>
-        <w:t xml:space="preserve"> – (SŁOWNIK -&gt; </w:t>
-      </w:r>
-      <w:r>
-        <w:t>materiały</w:t>
-      </w:r>
-      <w:r>
-        <w:t xml:space="preserve"> / </w:t>
-      </w:r>
-      <w:r>
-        <w:t>narzędzia</w:t>
-      </w:r>
-      <w:r>
-        <w:t xml:space="preserve">) </w:t>
+        <w:t xml:space="preserve"> – (SŁOWNIK -&gt; materiały / narzędzia) </w:t>
       </w:r>
     </w:p>
     <w:p>
@@ -1357,13 +1330,7 @@
         <w:rPr>
           <w:b/>
         </w:rPr>
-        <w:t>Ilość na stanie</w:t>
-      </w:r>
-      <w:r>
-        <w:rPr>
-          <w:b/>
-        </w:rPr>
-        <w:t xml:space="preserve"> magazynowym (</w:t>
+        <w:t>Ilość na stanie magazynowym (</w:t>
       </w:r>
       <w:proofErr w:type="spellStart"/>
       <w:r>
@@ -1395,13 +1362,7 @@
         <w:rPr>
           <w:b/>
         </w:rPr>
-        <w:t>Stan minimalny</w:t>
-      </w:r>
-      <w:r>
-        <w:rPr>
-          <w:b/>
-        </w:rPr>
-        <w:t>(</w:t>
+        <w:t>Stan minimalny(</w:t>
       </w:r>
       <w:proofErr w:type="spellStart"/>
       <w:r>
@@ -1433,25 +1394,7 @@
         <w:rPr>
           <w:b/>
         </w:rPr>
-        <w:t>Odpad</w:t>
-      </w:r>
-      <w:r>
-        <w:rPr>
-          <w:b/>
-        </w:rPr>
-        <w:t>(</w:t>
-      </w:r>
-      <w:r>
-        <w:rPr>
-          <w:b/>
-        </w:rPr>
-        <w:t>?</w:t>
-      </w:r>
-      <w:r>
-        <w:rPr>
-          <w:b/>
-        </w:rPr>
-        <w:t>)</w:t>
+        <w:t>Odpad(?)</w:t>
       </w:r>
     </w:p>
     <w:p>
@@ -1624,8 +1567,6 @@
       <w:r>
         <w:t>Ilości na stanie.</w:t>
       </w:r>
-      <w:bookmarkStart w:id="1" w:name="_GoBack"/>
-      <w:bookmarkEnd w:id="1"/>
     </w:p>
     <w:p/>
     <w:sectPr>

</xml_diff>